<commit_message>
week-6 - exercises 1,2
</commit_message>
<xml_diff>
--- a/topic03-microsoft-excel/unit-2-labs-week-6/talk-2/Formatting.docx
+++ b/topic03-microsoft-excel/unit-2-labs-week-6/talk-2/Formatting.docx
@@ -433,6 +433,21 @@
           <w:bCs/>
         </w:rPr>
         <w:t>.</w:t>
+      </w:r>
+    </w:p>
+    <w:p/>
+    <w:p/>
+    <w:p>
+      <w:r>
+        <w:t xml:space="preserve">Upload this to the Moodle </w:t>
+      </w:r>
+      <w:proofErr w:type="spellStart"/>
+      <w:r>
+        <w:t>DropBox</w:t>
+      </w:r>
+      <w:proofErr w:type="spellEnd"/>
+      <w:r>
+        <w:t xml:space="preserve"> called ‘Upload Formatting Exercise 1’</w:t>
       </w:r>
     </w:p>
     <w:p/>

</xml_diff>